<commit_message>
Results update and changes
</commit_message>
<xml_diff>
--- a/NIQ_PURC_Abstract.docx
+++ b/NIQ_PURC_Abstract.docx
@@ -1,6 +1,6 @@
 
 <file path=word/document.xml><?xml version="1.0" encoding="utf-8"?>
-<w:document xmlns:wpc="http://schemas.microsoft.com/office/word/2010/wordprocessingCanvas" xmlns:mo="http://schemas.microsoft.com/office/mac/office/2008/main" xmlns:mc="http://schemas.openxmlformats.org/markup-compatibility/2006" xmlns:mv="urn:schemas-microsoft-com:mac:vml" xmlns:o="urn:schemas-microsoft-com:office:office" xmlns:r="http://schemas.openxmlformats.org/officeDocument/2006/relationships" xmlns:m="http://schemas.openxmlformats.org/officeDocument/2006/math" xmlns:v="urn:schemas-microsoft-com:vml" xmlns:wp14="http://schemas.microsoft.com/office/word/2010/wordprocessingDrawing" xmlns:wp="http://schemas.openxmlformats.org/drawingml/2006/wordprocessingDrawing" xmlns:w10="urn:schemas-microsoft-com:office:word" xmlns:w="http://schemas.openxmlformats.org/wordprocessingml/2006/main" xmlns:w14="http://schemas.microsoft.com/office/word/2010/wordml" xmlns:wpg="http://schemas.microsoft.com/office/word/2010/wordprocessingGroup" xmlns:wpi="http://schemas.microsoft.com/office/word/2010/wordprocessingInk" xmlns:wne="http://schemas.microsoft.com/office/word/2006/wordml" xmlns:wps="http://schemas.microsoft.com/office/word/2010/wordprocessingShape" mc:Ignorable="w14 wp14">
+<w:document xmlns:wpc="http://schemas.microsoft.com/office/word/2010/wordprocessingCanvas" xmlns:mc="http://schemas.openxmlformats.org/markup-compatibility/2006" xmlns:o="urn:schemas-microsoft-com:office:office" xmlns:r="http://schemas.openxmlformats.org/officeDocument/2006/relationships" xmlns:m="http://schemas.openxmlformats.org/officeDocument/2006/math" xmlns:v="urn:schemas-microsoft-com:vml" xmlns:wp14="http://schemas.microsoft.com/office/word/2010/wordprocessingDrawing" xmlns:wp="http://schemas.openxmlformats.org/drawingml/2006/wordprocessingDrawing" xmlns:w10="urn:schemas-microsoft-com:office:word" xmlns:w="http://schemas.openxmlformats.org/wordprocessingml/2006/main" xmlns:w14="http://schemas.microsoft.com/office/word/2010/wordml" xmlns:wpg="http://schemas.microsoft.com/office/word/2010/wordprocessingGroup" xmlns:wpi="http://schemas.microsoft.com/office/word/2010/wordprocessingInk" xmlns:wne="http://schemas.microsoft.com/office/word/2006/wordml" xmlns:wps="http://schemas.microsoft.com/office/word/2010/wordprocessingShape" mc:Ignorable="w14 wp14">
   <w:body>
     <w:p>
       <w:pPr>
@@ -58,39 +58,192 @@
         <w:t>Some theorize</w:t>
       </w:r>
       <w:r>
-        <w:t xml:space="preserve"> that a definition of intelligence could be the ability to identify subtle patterns </w:t>
+        <w:t xml:space="preserve"> that a def</w:t>
+      </w:r>
+      <w:r>
+        <w:t>inition of intelligence is</w:t>
+      </w:r>
+      <w:r>
+        <w:t xml:space="preserve"> the ability to identify subtle patterns </w:t>
       </w:r>
       <w:r>
         <w:t>across</w:t>
       </w:r>
       <w:r>
-        <w:t xml:space="preserve"> d</w:t>
+        <w:t xml:space="preserve"> distantly </w:t>
+      </w:r>
+      <w:r>
+        <w:t>related</w:t>
+      </w:r>
+      <w:r>
+        <w:t xml:space="preserve"> ideas or pieces of data. </w:t>
+      </w:r>
+      <w:r>
+        <w:t>The</w:t>
+      </w:r>
+      <w:r>
+        <w:t xml:space="preserve"> Raven’s Progressive Matrices (RPM) task test</w:t>
+      </w:r>
+      <w:r>
+        <w:t>s</w:t>
+      </w:r>
+      <w:r>
+        <w:t xml:space="preserve"> for this fluid intelligence (FI)</w:t>
+      </w:r>
+      <w:r>
+        <w:t xml:space="preserve"> measure</w:t>
+      </w:r>
+      <w:r>
+        <w:t>.</w:t>
+      </w:r>
+      <w:r>
+        <w:t xml:space="preserve"> </w:t>
+      </w:r>
+      <w:r>
+        <w:t xml:space="preserve">Emerging </w:t>
+      </w:r>
+      <w:r>
+        <w:t>studies suggest</w:t>
+      </w:r>
+      <w:r>
+        <w:t xml:space="preserve"> that </w:t>
+      </w:r>
+      <w:r>
+        <w:t xml:space="preserve">the </w:t>
+      </w:r>
+      <w:r>
+        <w:t>connections of distinct neural networks can partiall</w:t>
       </w:r>
       <w:bookmarkStart w:id="0" w:name="_GoBack"/>
       <w:bookmarkEnd w:id="0"/>
       <w:r>
-        <w:t xml:space="preserve">istantly </w:t>
-      </w:r>
-      <w:r>
-        <w:t>related</w:t>
-      </w:r>
-      <w:r>
-        <w:t xml:space="preserve"> ideas or pieces of data. </w:t>
-      </w:r>
-      <w:r>
-        <w:t>The</w:t>
-      </w:r>
-      <w:r>
-        <w:t xml:space="preserve"> Raven’s Progressive Matrices (RPM) task test</w:t>
+        <w:t>y explain psychiatric disorders</w:t>
+      </w:r>
+      <w:r>
+        <w:t xml:space="preserve"> and behavioral traits</w:t>
+      </w:r>
+      <w:r>
+        <w:t>.</w:t>
+      </w:r>
+      <w:r>
+        <w:t xml:space="preserve"> These</w:t>
+      </w:r>
+      <w:r>
+        <w:t xml:space="preserve"> </w:t>
+      </w:r>
+      <w:r>
+        <w:t xml:space="preserve">connections can be characterized </w:t>
+      </w:r>
+      <w:r>
+        <w:t xml:space="preserve">by </w:t>
+      </w:r>
+      <w:r>
+        <w:t xml:space="preserve">functional network connectivity (FNC), using </w:t>
+      </w:r>
+      <w:r>
+        <w:t xml:space="preserve">correlated fluctuations in </w:t>
+      </w:r>
+      <w:r>
+        <w:t xml:space="preserve">resting-state </w:t>
+      </w:r>
+      <w:r>
+        <w:t>fMRI data</w:t>
+      </w:r>
+      <w:r>
+        <w:t xml:space="preserve">, or </w:t>
+      </w:r>
+      <w:r>
+        <w:t xml:space="preserve">by </w:t>
+      </w:r>
+      <w:r>
+        <w:t>structural network connectivity (SNC), using probabilistic tractography on diffusion MRI</w:t>
+      </w:r>
+      <w:r>
+        <w:t xml:space="preserve"> </w:t>
+      </w:r>
+      <w:r>
+        <w:t>data.</w:t>
+      </w:r>
+      <w:r>
+        <w:t xml:space="preserve"> </w:t>
+      </w:r>
+      <w:r>
+        <w:t>Here</w:t>
+      </w:r>
+      <w:r>
+        <w:t xml:space="preserve">, we </w:t>
+      </w:r>
+      <w:r>
+        <w:t>use</w:t>
+      </w:r>
+      <w:r>
+        <w:t xml:space="preserve"> </w:t>
+      </w:r>
+      <w:r>
+        <w:t xml:space="preserve">public </w:t>
+      </w:r>
+      <w:r>
+        <w:t xml:space="preserve">fMRI </w:t>
+      </w:r>
+      <w:r>
+        <w:t>data</w:t>
+      </w:r>
+      <w:r>
+        <w:t xml:space="preserve"> [n=127]</w:t>
+      </w:r>
+      <w:r>
+        <w:t xml:space="preserve"> </w:t>
+      </w:r>
+      <w:r>
+        <w:t xml:space="preserve">and </w:t>
+      </w:r>
+      <w:r>
+        <w:t>d</w:t>
+      </w:r>
+      <w:r>
+        <w:t xml:space="preserve">MRI </w:t>
+      </w:r>
+      <w:r>
+        <w:t xml:space="preserve">data </w:t>
+      </w:r>
+      <w:r>
+        <w:t xml:space="preserve">[n=288] </w:t>
+      </w:r>
+      <w:r>
+        <w:t>from the Human Connectome Project to examine the relationship</w:t>
       </w:r>
       <w:r>
         <w:t>s</w:t>
       </w:r>
       <w:r>
-        <w:t xml:space="preserve"> for this fluid intelligence (FI)</w:t>
-      </w:r>
-      <w:r>
-        <w:t xml:space="preserve"> measure</w:t>
+        <w:t xml:space="preserve"> between various combin</w:t>
+      </w:r>
+      <w:r>
+        <w:t>ations of FNC and SNC values to</w:t>
+      </w:r>
+      <w:r>
+        <w:t xml:space="preserve"> </w:t>
+      </w:r>
+      <w:r>
+        <w:t>FI</w:t>
+      </w:r>
+      <w:r>
+        <w:t xml:space="preserve"> scores, </w:t>
+      </w:r>
+      <w:r>
+        <w:t xml:space="preserve">as </w:t>
+      </w:r>
+      <w:r>
+        <w:t xml:space="preserve">assessed </w:t>
+      </w:r>
+      <w:r>
+        <w:t>via the</w:t>
+      </w:r>
+      <w:r>
+        <w:t xml:space="preserve"> Penn</w:t>
+      </w:r>
+      <w:r>
+        <w:t xml:space="preserve"> variant of the RPM</w:t>
       </w:r>
       <w:r>
         <w:t>.</w:t>
@@ -99,157 +252,16 @@
         <w:t xml:space="preserve"> </w:t>
       </w:r>
       <w:r>
-        <w:t xml:space="preserve">Emerging </w:t>
-      </w:r>
-      <w:r>
-        <w:t>studies suggest</w:t>
-      </w:r>
-      <w:r>
-        <w:t xml:space="preserve"> that </w:t>
-      </w:r>
-      <w:r>
-        <w:t xml:space="preserve">the </w:t>
-      </w:r>
-      <w:r>
-        <w:t>connections of distinct neural networks can partially explain psychiatric disorders</w:t>
-      </w:r>
-      <w:r>
-        <w:t xml:space="preserve"> and behavioral traits</w:t>
-      </w:r>
-      <w:r>
-        <w:t>.</w:t>
-      </w:r>
-      <w:r>
-        <w:t xml:space="preserve"> These</w:t>
-      </w:r>
-      <w:r>
-        <w:t xml:space="preserve"> </w:t>
-      </w:r>
-      <w:r>
-        <w:t xml:space="preserve">connections can be characterized </w:t>
-      </w:r>
-      <w:r>
-        <w:t xml:space="preserve">by </w:t>
-      </w:r>
-      <w:r>
-        <w:t xml:space="preserve">functional network connectivity (FNC), using </w:t>
-      </w:r>
-      <w:r>
-        <w:t xml:space="preserve">correlated fluctuations in </w:t>
-      </w:r>
-      <w:r>
-        <w:t xml:space="preserve">resting-state </w:t>
-      </w:r>
-      <w:r>
-        <w:t>fMRI data</w:t>
-      </w:r>
-      <w:r>
-        <w:t xml:space="preserve">, or </w:t>
-      </w:r>
-      <w:r>
-        <w:t xml:space="preserve">by </w:t>
-      </w:r>
-      <w:r>
-        <w:t>structural network connectivity (SNC), using probabilistic tractography on diffusion MRI</w:t>
-      </w:r>
-      <w:r>
-        <w:t xml:space="preserve"> </w:t>
-      </w:r>
-      <w:r>
-        <w:t>data.</w:t>
-      </w:r>
-      <w:r>
-        <w:t xml:space="preserve"> </w:t>
-      </w:r>
-      <w:r>
-        <w:t>Here</w:t>
-      </w:r>
-      <w:r>
-        <w:t xml:space="preserve">, we </w:t>
-      </w:r>
-      <w:r>
-        <w:t>use</w:t>
-      </w:r>
-      <w:r>
-        <w:t xml:space="preserve"> </w:t>
-      </w:r>
-      <w:r>
-        <w:t xml:space="preserve">public </w:t>
-      </w:r>
-      <w:r>
-        <w:t xml:space="preserve">fMRI </w:t>
-      </w:r>
-      <w:r>
-        <w:t>data</w:t>
-      </w:r>
-      <w:r>
-        <w:t xml:space="preserve"> [n=127]</w:t>
-      </w:r>
-      <w:r>
-        <w:t xml:space="preserve"> </w:t>
-      </w:r>
-      <w:r>
-        <w:t xml:space="preserve">and </w:t>
-      </w:r>
-      <w:r>
-        <w:t>d</w:t>
-      </w:r>
-      <w:r>
-        <w:t xml:space="preserve">MRI </w:t>
-      </w:r>
-      <w:r>
-        <w:t xml:space="preserve">data </w:t>
-      </w:r>
-      <w:r>
-        <w:t xml:space="preserve">[n=288] </w:t>
-      </w:r>
-      <w:r>
-        <w:t>from the Human Connectome Project to examine the relationship</w:t>
-      </w:r>
-      <w:r>
-        <w:t>s</w:t>
-      </w:r>
-      <w:r>
-        <w:t xml:space="preserve"> between various combin</w:t>
-      </w:r>
-      <w:r>
-        <w:t>ations of FNC and SNC values to</w:t>
-      </w:r>
-      <w:r>
-        <w:t xml:space="preserve"> </w:t>
-      </w:r>
-      <w:r>
-        <w:t>FI</w:t>
-      </w:r>
-      <w:r>
-        <w:t xml:space="preserve"> scores, </w:t>
-      </w:r>
-      <w:r>
-        <w:t xml:space="preserve">as </w:t>
-      </w:r>
-      <w:r>
-        <w:t xml:space="preserve">assessed </w:t>
-      </w:r>
-      <w:r>
-        <w:t>via the</w:t>
-      </w:r>
-      <w:r>
-        <w:t xml:space="preserve"> Penn</w:t>
-      </w:r>
-      <w:r>
-        <w:t xml:space="preserve"> variant of the RPM</w:t>
-      </w:r>
-      <w:r>
-        <w:t>.</w:t>
-      </w:r>
-      <w:r>
-        <w:t xml:space="preserve"> </w:t>
-      </w:r>
-      <w:r>
         <w:t xml:space="preserve">Using a </w:t>
       </w:r>
       <w:r>
-        <w:t xml:space="preserve">Support Vector Regression (SVR) within a cross-validation framework, we used </w:t>
+        <w:t>Support Vector Regression (SVR) within a cro</w:t>
+      </w:r>
+      <w:r>
+        <w:t>ss-validation framework, we use</w:t>
+      </w:r>
+      <w:r>
+        <w:t xml:space="preserve"> </w:t>
       </w:r>
       <w:r>
         <w:t xml:space="preserve">subsets of </w:t>
@@ -338,7 +350,7 @@
     </w:rPrDefault>
     <w:pPrDefault/>
   </w:docDefaults>
-  <w:latentStyles w:defLockedState="0" w:defUIPriority="99" w:defSemiHidden="1" w:defUnhideWhenUsed="1" w:defQFormat="0" w:count="276">
+  <w:latentStyles w:defLockedState="0" w:defUIPriority="99" w:defSemiHidden="1" w:defUnhideWhenUsed="1" w:defQFormat="0" w:count="267">
     <w:lsdException w:name="Normal" w:semiHidden="0" w:uiPriority="0" w:unhideWhenUsed="0" w:qFormat="1"/>
     <w:lsdException w:name="heading 1" w:semiHidden="0" w:uiPriority="9" w:unhideWhenUsed="0" w:qFormat="1"/>
     <w:lsdException w:name="heading 2" w:uiPriority="9" w:qFormat="1"/>
@@ -533,7 +545,7 @@
 </file>
 
 <file path=word/stylesWithEffects.xml><?xml version="1.0" encoding="utf-8"?>
-<w:styles xmlns:wpc="http://schemas.microsoft.com/office/word/2010/wordprocessingCanvas" xmlns:mo="http://schemas.microsoft.com/office/mac/office/2008/main" xmlns:mc="http://schemas.openxmlformats.org/markup-compatibility/2006" xmlns:mv="urn:schemas-microsoft-com:mac:vml" xmlns:o="urn:schemas-microsoft-com:office:office" xmlns:r="http://schemas.openxmlformats.org/officeDocument/2006/relationships" xmlns:m="http://schemas.openxmlformats.org/officeDocument/2006/math" xmlns:v="urn:schemas-microsoft-com:vml" xmlns:wp14="http://schemas.microsoft.com/office/word/2010/wordprocessingDrawing" xmlns:wp="http://schemas.openxmlformats.org/drawingml/2006/wordprocessingDrawing" xmlns:w10="urn:schemas-microsoft-com:office:word" xmlns:w="http://schemas.openxmlformats.org/wordprocessingml/2006/main" xmlns:w14="http://schemas.microsoft.com/office/word/2010/wordml" xmlns:wpg="http://schemas.microsoft.com/office/word/2010/wordprocessingGroup" xmlns:wpi="http://schemas.microsoft.com/office/word/2010/wordprocessingInk" xmlns:wne="http://schemas.microsoft.com/office/word/2006/wordml" xmlns:wps="http://schemas.microsoft.com/office/word/2010/wordprocessingShape" mc:Ignorable="w14 wp14">
+<w:styles xmlns:wpc="http://schemas.microsoft.com/office/word/2010/wordprocessingCanvas" xmlns:mc="http://schemas.openxmlformats.org/markup-compatibility/2006" xmlns:o="urn:schemas-microsoft-com:office:office" xmlns:r="http://schemas.openxmlformats.org/officeDocument/2006/relationships" xmlns:m="http://schemas.openxmlformats.org/officeDocument/2006/math" xmlns:v="urn:schemas-microsoft-com:vml" xmlns:wp14="http://schemas.microsoft.com/office/word/2010/wordprocessingDrawing" xmlns:wp="http://schemas.openxmlformats.org/drawingml/2006/wordprocessingDrawing" xmlns:w10="urn:schemas-microsoft-com:office:word" xmlns:w="http://schemas.openxmlformats.org/wordprocessingml/2006/main" xmlns:w14="http://schemas.microsoft.com/office/word/2010/wordml" xmlns:wpg="http://schemas.microsoft.com/office/word/2010/wordprocessingGroup" xmlns:wpi="http://schemas.microsoft.com/office/word/2010/wordprocessingInk" xmlns:wne="http://schemas.microsoft.com/office/word/2006/wordml" xmlns:wps="http://schemas.microsoft.com/office/word/2010/wordprocessingShape" mc:Ignorable="w14 wp14">
   <w:docDefaults>
     <w:rPrDefault>
       <w:rPr>
@@ -543,7 +555,7 @@
     </w:rPrDefault>
     <w:pPrDefault/>
   </w:docDefaults>
-  <w:latentStyles w:defLockedState="0" w:defUIPriority="99" w:defSemiHidden="1" w:defUnhideWhenUsed="1" w:defQFormat="0" w:count="276">
+  <w:latentStyles w:defLockedState="0" w:defUIPriority="99" w:defSemiHidden="1" w:defUnhideWhenUsed="1" w:defQFormat="0" w:count="267">
     <w:lsdException w:name="Normal" w:semiHidden="0" w:uiPriority="0" w:unhideWhenUsed="0" w:qFormat="1"/>
     <w:lsdException w:name="heading 1" w:semiHidden="0" w:uiPriority="9" w:unhideWhenUsed="0" w:qFormat="1"/>
     <w:lsdException w:name="heading 2" w:uiPriority="9" w:qFormat="1"/>
@@ -1062,7 +1074,7 @@
 </file>
 
 <file path=customXml/itemProps1.xml><?xml version="1.0" encoding="utf-8"?>
-<ds:datastoreItem xmlns:ds="http://schemas.openxmlformats.org/officeDocument/2006/customXml" ds:itemID="{683F0E0E-63E7-AB46-B1FA-2816D8A898E8}">
+<ds:datastoreItem xmlns:ds="http://schemas.openxmlformats.org/officeDocument/2006/customXml" ds:itemID="{BB1A5415-809A-4C4A-B570-9EBCD01B5FCD}">
   <ds:schemaRefs>
     <ds:schemaRef ds:uri="http://schemas.openxmlformats.org/officeDocument/2006/bibliography"/>
   </ds:schemaRefs>

</xml_diff>